<commit_message>
Added link to example Grid Search for optimal hyper-params
</commit_message>
<xml_diff>
--- a/scikit_learn_cheatsheet.docx
+++ b/scikit_learn_cheatsheet.docx
@@ -11,7 +11,6 @@
           <w:szCs w:val="36"/>
         </w:rPr>
       </w:pPr>
-      <w:proofErr w:type="spellStart"/>
       <w:r>
         <w:rPr>
           <w:b/>
@@ -20,7 +19,6 @@
         </w:rPr>
         <w:t>scikit_learn_cheatsheet</w:t>
       </w:r>
-      <w:proofErr w:type="spellEnd"/>
     </w:p>
     <w:p/>
     <w:sdt>
@@ -70,7 +68,7 @@
           <w:r>
             <w:fldChar w:fldCharType="separate"/>
           </w:r>
-          <w:hyperlink w:anchor="_Toc534696969" w:history="1">
+          <w:hyperlink w:anchor="_Toc6198749" w:history="1">
             <w:r>
               <w:rPr>
                 <w:rStyle w:val="Hyperlink"/>
@@ -97,7 +95,7 @@
                 <w:noProof/>
                 <w:webHidden/>
               </w:rPr>
-              <w:instrText xml:space="preserve"> PAGEREF _Toc534696969 \h </w:instrText>
+              <w:instrText xml:space="preserve"> PAGEREF _Toc6198749 \h </w:instrText>
             </w:r>
             <w:r>
               <w:rPr>
@@ -140,12 +138,82 @@
               <w:lang w:bidi="ar-SA"/>
             </w:rPr>
           </w:pPr>
-          <w:hyperlink w:anchor="_Toc534696970" w:history="1">
+          <w:hyperlink w:anchor="_Toc6198750" w:history="1">
             <w:r>
               <w:rPr>
                 <w:rStyle w:val="Hyperlink"/>
                 <w:noProof/>
               </w:rPr>
+              <w:t>Grid Search to to find Optimal Hyperparameterization</w:t>
+            </w:r>
+            <w:r>
+              <w:rPr>
+                <w:noProof/>
+                <w:webHidden/>
+              </w:rPr>
+              <w:tab/>
+            </w:r>
+            <w:r>
+              <w:rPr>
+                <w:noProof/>
+                <w:webHidden/>
+              </w:rPr>
+              <w:fldChar w:fldCharType="begin"/>
+            </w:r>
+            <w:r>
+              <w:rPr>
+                <w:noProof/>
+                <w:webHidden/>
+              </w:rPr>
+              <w:instrText xml:space="preserve"> PAGEREF _Toc6198750 \h </w:instrText>
+            </w:r>
+            <w:r>
+              <w:rPr>
+                <w:noProof/>
+                <w:webHidden/>
+              </w:rPr>
+            </w:r>
+            <w:r>
+              <w:rPr>
+                <w:noProof/>
+                <w:webHidden/>
+              </w:rPr>
+              <w:fldChar w:fldCharType="separate"/>
+            </w:r>
+            <w:r>
+              <w:rPr>
+                <w:noProof/>
+                <w:webHidden/>
+              </w:rPr>
+              <w:t>1</w:t>
+            </w:r>
+            <w:r>
+              <w:rPr>
+                <w:noProof/>
+                <w:webHidden/>
+              </w:rPr>
+              <w:fldChar w:fldCharType="end"/>
+            </w:r>
+          </w:hyperlink>
+        </w:p>
+        <w:p>
+          <w:pPr>
+            <w:pStyle w:val="TOC1"/>
+            <w:tabs>
+              <w:tab w:val="right" w:leader="dot" w:pos="9350"/>
+            </w:tabs>
+            <w:rPr>
+              <w:rFonts w:eastAsiaTheme="minorEastAsia" w:cstheme="minorBidi"/>
+              <w:noProof/>
+              <w:lang w:bidi="ar-SA"/>
+            </w:rPr>
+          </w:pPr>
+          <w:hyperlink w:anchor="_Toc6198751" w:history="1">
+            <w:r>
+              <w:rPr>
+                <w:rStyle w:val="Hyperlink"/>
+                <w:noProof/>
+              </w:rPr>
               <w:t>Logistic Regression precision, recall, confusion matrix, F1 score</w:t>
             </w:r>
             <w:r>
@@ -167,7 +235,7 @@
                 <w:noProof/>
                 <w:webHidden/>
               </w:rPr>
-              <w:instrText xml:space="preserve"> PAGEREF _Toc534696970 \h </w:instrText>
+              <w:instrText xml:space="preserve"> PAGEREF _Toc6198751 \h </w:instrText>
             </w:r>
             <w:r>
               <w:rPr>
@@ -203,17 +271,16 @@
             <w:fldChar w:fldCharType="end"/>
           </w:r>
         </w:p>
+        <w:bookmarkStart w:id="0" w:name="_GoBack" w:displacedByCustomXml="next"/>
+        <w:bookmarkEnd w:id="0" w:displacedByCustomXml="next"/>
       </w:sdtContent>
     </w:sdt>
-    <w:p>
-      <w:bookmarkStart w:id="0" w:name="_GoBack"/>
-      <w:bookmarkEnd w:id="0"/>
-    </w:p>
+    <w:p/>
     <w:p>
       <w:pPr>
         <w:pStyle w:val="Heading1"/>
       </w:pPr>
-      <w:bookmarkStart w:id="1" w:name="_Toc534696969"/>
+      <w:bookmarkStart w:id="1" w:name="_Toc6198749"/>
       <w:r>
         <w:t>Comparing Multiple Prediction Algorithms using a Workflow</w:t>
       </w:r>
@@ -241,11 +308,49 @@
       <w:pPr>
         <w:pStyle w:val="Heading1"/>
       </w:pPr>
-      <w:bookmarkStart w:id="2" w:name="_Toc534696970"/>
+    </w:p>
+    <w:p>
+      <w:pPr>
+        <w:pStyle w:val="Heading1"/>
+      </w:pPr>
+      <w:bookmarkStart w:id="2" w:name="_Toc6198750"/>
+      <w:r>
+        <w:t xml:space="preserve">Grid Search to </w:t>
+      </w:r>
+      <w:r>
+        <w:t>to find Optimal Hyperparameterization</w:t>
+      </w:r>
+      <w:bookmarkEnd w:id="2"/>
+    </w:p>
+    <w:p>
+      <w:r>
+        <w:t xml:space="preserve">Example at </w:t>
+      </w:r>
+      <w:hyperlink r:id="rId6" w:history="1">
+        <w:r>
+          <w:rPr>
+            <w:rStyle w:val="Hyperlink"/>
+          </w:rPr>
+          <w:t>https://github.com/savitech/data-science/blob/master/eta/svm_regression_UC2.py</w:t>
+        </w:r>
+      </w:hyperlink>
+    </w:p>
+    <w:p/>
+    <w:p/>
+    <w:p>
+      <w:r>
+        <w:t xml:space="preserve"> </w:t>
+      </w:r>
+    </w:p>
+    <w:p>
+      <w:pPr>
+        <w:pStyle w:val="Heading1"/>
+      </w:pPr>
+      <w:bookmarkStart w:id="3" w:name="_Toc6198751"/>
       <w:r>
         <w:t>Logistic Regression precision, recall, confusion matrix, F1 score</w:t>
       </w:r>
-      <w:bookmarkEnd w:id="2"/>
+      <w:bookmarkEnd w:id="3"/>
     </w:p>
     <w:p/>
     <w:p>
@@ -261,698 +366,240 @@
           <w:sz w:val="20"/>
           <w:szCs w:val="20"/>
         </w:rPr>
-        <w:t xml:space="preserve">import </w:t>
-      </w:r>
-      <w:proofErr w:type="spellStart"/>
-      <w:r>
-        <w:rPr>
-          <w:sz w:val="20"/>
-          <w:szCs w:val="20"/>
-        </w:rPr>
-        <w:t>numpy</w:t>
-      </w:r>
-      <w:proofErr w:type="spellEnd"/>
-      <w:r>
-        <w:rPr>
-          <w:sz w:val="20"/>
-          <w:szCs w:val="20"/>
-        </w:rPr>
-        <w:t xml:space="preserve"> as np</w:t>
-      </w:r>
-    </w:p>
-    <w:p>
-      <w:pPr>
-        <w:pStyle w:val="CodeStyle"/>
-        <w:rPr>
-          <w:sz w:val="20"/>
-          <w:szCs w:val="20"/>
-        </w:rPr>
-      </w:pPr>
-      <w:r>
-        <w:rPr>
-          <w:sz w:val="20"/>
-          <w:szCs w:val="20"/>
-        </w:rPr>
-        <w:t xml:space="preserve">import pandas as </w:t>
-      </w:r>
-      <w:proofErr w:type="spellStart"/>
-      <w:r>
-        <w:rPr>
-          <w:sz w:val="20"/>
-          <w:szCs w:val="20"/>
-        </w:rPr>
-        <w:t>pd</w:t>
-      </w:r>
-      <w:proofErr w:type="spellEnd"/>
-    </w:p>
-    <w:p>
-      <w:pPr>
-        <w:pStyle w:val="CodeStyle"/>
-        <w:rPr>
-          <w:sz w:val="20"/>
-          <w:szCs w:val="20"/>
-        </w:rPr>
-      </w:pPr>
-      <w:r>
-        <w:rPr>
-          <w:sz w:val="20"/>
-          <w:szCs w:val="20"/>
-        </w:rPr>
-        <w:t xml:space="preserve">from </w:t>
-      </w:r>
-      <w:proofErr w:type="spellStart"/>
-      <w:r>
-        <w:rPr>
-          <w:sz w:val="20"/>
-          <w:szCs w:val="20"/>
-        </w:rPr>
-        <w:t>sklearn.feature_extraction.text</w:t>
-      </w:r>
-      <w:proofErr w:type="spellEnd"/>
-      <w:r>
-        <w:rPr>
-          <w:sz w:val="20"/>
-          <w:szCs w:val="20"/>
-        </w:rPr>
-        <w:t xml:space="preserve"> import </w:t>
-      </w:r>
-      <w:proofErr w:type="spellStart"/>
-      <w:r>
-        <w:rPr>
-          <w:sz w:val="20"/>
-          <w:szCs w:val="20"/>
-        </w:rPr>
-        <w:t>TfidfVectorizer</w:t>
-      </w:r>
-      <w:proofErr w:type="spellEnd"/>
-    </w:p>
-    <w:p>
-      <w:pPr>
-        <w:pStyle w:val="CodeStyle"/>
-        <w:rPr>
-          <w:sz w:val="20"/>
-          <w:szCs w:val="20"/>
-        </w:rPr>
-      </w:pPr>
-      <w:r>
-        <w:rPr>
-          <w:sz w:val="20"/>
-          <w:szCs w:val="20"/>
-        </w:rPr>
-        <w:t xml:space="preserve">from </w:t>
-      </w:r>
-      <w:proofErr w:type="spellStart"/>
-      <w:r>
-        <w:rPr>
-          <w:sz w:val="20"/>
-          <w:szCs w:val="20"/>
-        </w:rPr>
-        <w:t>sklearn.linear_model.logistic</w:t>
-      </w:r>
-      <w:proofErr w:type="spellEnd"/>
-      <w:r>
-        <w:rPr>
-          <w:sz w:val="20"/>
-          <w:szCs w:val="20"/>
-        </w:rPr>
-        <w:t xml:space="preserve"> import </w:t>
-      </w:r>
-      <w:proofErr w:type="spellStart"/>
-      <w:r>
-        <w:rPr>
-          <w:sz w:val="20"/>
-          <w:szCs w:val="20"/>
-        </w:rPr>
-        <w:t>LogisticRegression</w:t>
-      </w:r>
-      <w:proofErr w:type="spellEnd"/>
-    </w:p>
-    <w:p>
-      <w:pPr>
-        <w:pStyle w:val="CodeStyle"/>
-        <w:rPr>
-          <w:sz w:val="20"/>
-          <w:szCs w:val="20"/>
-        </w:rPr>
-      </w:pPr>
-      <w:r>
-        <w:rPr>
-          <w:sz w:val="20"/>
-          <w:szCs w:val="20"/>
-        </w:rPr>
-        <w:t xml:space="preserve">from </w:t>
-      </w:r>
-      <w:proofErr w:type="spellStart"/>
-      <w:r>
-        <w:rPr>
-          <w:sz w:val="20"/>
-          <w:szCs w:val="20"/>
-        </w:rPr>
-        <w:t>sklearn.cross_validation</w:t>
-      </w:r>
-      <w:proofErr w:type="spellEnd"/>
-      <w:r>
-        <w:rPr>
-          <w:sz w:val="20"/>
-          <w:szCs w:val="20"/>
-        </w:rPr>
-        <w:t xml:space="preserve"> import </w:t>
-      </w:r>
-      <w:proofErr w:type="spellStart"/>
-      <w:r>
-        <w:rPr>
-          <w:sz w:val="20"/>
-          <w:szCs w:val="20"/>
-        </w:rPr>
-        <w:t>train_test_split</w:t>
-      </w:r>
-      <w:proofErr w:type="spellEnd"/>
-      <w:r>
-        <w:rPr>
-          <w:sz w:val="20"/>
-          <w:szCs w:val="20"/>
-        </w:rPr>
-        <w:t xml:space="preserve">, </w:t>
-      </w:r>
-      <w:proofErr w:type="spellStart"/>
-      <w:r>
-        <w:rPr>
-          <w:sz w:val="20"/>
-          <w:szCs w:val="20"/>
-        </w:rPr>
-        <w:t>cross_val_score</w:t>
-      </w:r>
-      <w:proofErr w:type="spellEnd"/>
-    </w:p>
-    <w:p>
-      <w:pPr>
-        <w:pStyle w:val="CodeStyle"/>
-        <w:rPr>
-          <w:sz w:val="20"/>
-          <w:szCs w:val="20"/>
-        </w:rPr>
-      </w:pPr>
-      <w:r>
-        <w:rPr>
-          <w:sz w:val="20"/>
-          <w:szCs w:val="20"/>
-        </w:rPr>
-        <w:t xml:space="preserve">from </w:t>
-      </w:r>
-      <w:proofErr w:type="spellStart"/>
-      <w:r>
-        <w:rPr>
-          <w:sz w:val="20"/>
-          <w:szCs w:val="20"/>
-        </w:rPr>
-        <w:t>sklearn.metrics</w:t>
-      </w:r>
-      <w:proofErr w:type="spellEnd"/>
-      <w:r>
-        <w:rPr>
-          <w:sz w:val="20"/>
-          <w:szCs w:val="20"/>
-        </w:rPr>
-        <w:t xml:space="preserve"> import </w:t>
-      </w:r>
-      <w:proofErr w:type="spellStart"/>
-      <w:r>
-        <w:rPr>
-          <w:sz w:val="20"/>
-          <w:szCs w:val="20"/>
-        </w:rPr>
-        <w:t>confusion_matrix</w:t>
-      </w:r>
-      <w:proofErr w:type="spellEnd"/>
-    </w:p>
-    <w:p>
-      <w:pPr>
-        <w:pStyle w:val="CodeStyle"/>
-        <w:rPr>
-          <w:sz w:val="20"/>
-          <w:szCs w:val="20"/>
-        </w:rPr>
-      </w:pPr>
-    </w:p>
-    <w:p>
-      <w:pPr>
-        <w:pStyle w:val="CodeStyle"/>
-        <w:rPr>
-          <w:sz w:val="20"/>
-          <w:szCs w:val="20"/>
-        </w:rPr>
-      </w:pPr>
-      <w:proofErr w:type="spellStart"/>
-      <w:r>
-        <w:rPr>
-          <w:sz w:val="20"/>
-          <w:szCs w:val="20"/>
-        </w:rPr>
-        <w:t>df</w:t>
-      </w:r>
-      <w:proofErr w:type="spellEnd"/>
-      <w:r>
-        <w:rPr>
-          <w:sz w:val="20"/>
-          <w:szCs w:val="20"/>
-        </w:rPr>
-        <w:t xml:space="preserve"> = </w:t>
-      </w:r>
-      <w:proofErr w:type="spellStart"/>
-      <w:r>
-        <w:rPr>
-          <w:sz w:val="20"/>
-          <w:szCs w:val="20"/>
-        </w:rPr>
-        <w:t>pd.read_csv</w:t>
-      </w:r>
-      <w:proofErr w:type="spellEnd"/>
-      <w:r>
-        <w:rPr>
-          <w:sz w:val="20"/>
-          <w:szCs w:val="20"/>
-        </w:rPr>
-        <w:t>('data/sms.csv')</w:t>
-      </w:r>
-    </w:p>
-    <w:p>
-      <w:pPr>
-        <w:pStyle w:val="CodeStyle"/>
-        <w:rPr>
-          <w:sz w:val="20"/>
-          <w:szCs w:val="20"/>
-        </w:rPr>
-      </w:pPr>
-      <w:proofErr w:type="spellStart"/>
-      <w:r>
-        <w:rPr>
-          <w:sz w:val="20"/>
-          <w:szCs w:val="20"/>
-        </w:rPr>
-        <w:t>X_train_raw</w:t>
-      </w:r>
-      <w:proofErr w:type="spellEnd"/>
-      <w:r>
-        <w:rPr>
-          <w:sz w:val="20"/>
-          <w:szCs w:val="20"/>
-        </w:rPr>
-        <w:t xml:space="preserve">, </w:t>
-      </w:r>
-      <w:proofErr w:type="spellStart"/>
-      <w:r>
-        <w:rPr>
-          <w:sz w:val="20"/>
-          <w:szCs w:val="20"/>
-        </w:rPr>
-        <w:t>X_test_raw</w:t>
-      </w:r>
-      <w:proofErr w:type="spellEnd"/>
-      <w:r>
-        <w:rPr>
-          <w:sz w:val="20"/>
-          <w:szCs w:val="20"/>
-        </w:rPr>
-        <w:t xml:space="preserve">, </w:t>
-      </w:r>
-      <w:proofErr w:type="spellStart"/>
-      <w:r>
-        <w:rPr>
-          <w:sz w:val="20"/>
-          <w:szCs w:val="20"/>
-        </w:rPr>
-        <w:t>y_train</w:t>
-      </w:r>
-      <w:proofErr w:type="spellEnd"/>
-      <w:r>
-        <w:rPr>
-          <w:sz w:val="20"/>
-          <w:szCs w:val="20"/>
-        </w:rPr>
-        <w:t xml:space="preserve">, </w:t>
-      </w:r>
-      <w:proofErr w:type="spellStart"/>
-      <w:r>
-        <w:rPr>
-          <w:sz w:val="20"/>
-          <w:szCs w:val="20"/>
-        </w:rPr>
-        <w:t>y_test</w:t>
-      </w:r>
-      <w:proofErr w:type="spellEnd"/>
-      <w:r>
-        <w:rPr>
-          <w:sz w:val="20"/>
-          <w:szCs w:val="20"/>
-        </w:rPr>
-        <w:t xml:space="preserve"> = </w:t>
-      </w:r>
-      <w:proofErr w:type="spellStart"/>
-      <w:r>
-        <w:rPr>
-          <w:sz w:val="20"/>
-          <w:szCs w:val="20"/>
-        </w:rPr>
-        <w:t>train_test_split</w:t>
-      </w:r>
-      <w:proofErr w:type="spellEnd"/>
-      <w:r>
-        <w:rPr>
-          <w:sz w:val="20"/>
-          <w:szCs w:val="20"/>
-        </w:rPr>
-        <w:t>(</w:t>
-      </w:r>
-      <w:proofErr w:type="spellStart"/>
-      <w:r>
-        <w:rPr>
-          <w:sz w:val="20"/>
-          <w:szCs w:val="20"/>
-        </w:rPr>
-        <w:t>df</w:t>
-      </w:r>
-      <w:proofErr w:type="spellEnd"/>
-      <w:r>
-        <w:rPr>
-          <w:sz w:val="20"/>
-          <w:szCs w:val="20"/>
-        </w:rPr>
-        <w:t>['message'],</w:t>
-      </w:r>
-    </w:p>
-    <w:p>
-      <w:pPr>
-        <w:pStyle w:val="CodeStyle"/>
-        <w:rPr>
-          <w:sz w:val="20"/>
-          <w:szCs w:val="20"/>
-        </w:rPr>
-      </w:pPr>
-      <w:r>
-        <w:rPr>
-          <w:sz w:val="20"/>
-          <w:szCs w:val="20"/>
-        </w:rPr>
-        <w:t xml:space="preserve">                                                            </w:t>
-      </w:r>
-      <w:proofErr w:type="spellStart"/>
-      <w:r>
-        <w:rPr>
-          <w:sz w:val="20"/>
-          <w:szCs w:val="20"/>
-        </w:rPr>
-        <w:t>df</w:t>
-      </w:r>
-      <w:proofErr w:type="spellEnd"/>
-      <w:r>
-        <w:rPr>
-          <w:sz w:val="20"/>
-          <w:szCs w:val="20"/>
-        </w:rPr>
-        <w:t>['label'])</w:t>
-      </w:r>
-    </w:p>
-    <w:p>
-      <w:pPr>
-        <w:pStyle w:val="CodeStyle"/>
-        <w:rPr>
-          <w:sz w:val="20"/>
-          <w:szCs w:val="20"/>
-        </w:rPr>
-      </w:pPr>
-      <w:r>
-        <w:rPr>
-          <w:sz w:val="20"/>
-          <w:szCs w:val="20"/>
-        </w:rPr>
-        <w:t xml:space="preserve">vectorizer = </w:t>
-      </w:r>
-      <w:proofErr w:type="spellStart"/>
-      <w:r>
-        <w:rPr>
-          <w:sz w:val="20"/>
-          <w:szCs w:val="20"/>
-        </w:rPr>
-        <w:t>TfidfVectorizer</w:t>
-      </w:r>
-      <w:proofErr w:type="spellEnd"/>
-      <w:r>
-        <w:rPr>
-          <w:sz w:val="20"/>
-          <w:szCs w:val="20"/>
-        </w:rPr>
-        <w:t>()</w:t>
-      </w:r>
-    </w:p>
-    <w:p>
-      <w:pPr>
-        <w:pStyle w:val="CodeStyle"/>
-        <w:rPr>
-          <w:sz w:val="20"/>
-          <w:szCs w:val="20"/>
-        </w:rPr>
-      </w:pPr>
-      <w:proofErr w:type="spellStart"/>
-      <w:r>
-        <w:rPr>
-          <w:sz w:val="20"/>
-          <w:szCs w:val="20"/>
-        </w:rPr>
-        <w:t>X_train</w:t>
-      </w:r>
-      <w:proofErr w:type="spellEnd"/>
-      <w:r>
-        <w:rPr>
-          <w:sz w:val="20"/>
-          <w:szCs w:val="20"/>
-        </w:rPr>
-        <w:t xml:space="preserve"> = </w:t>
-      </w:r>
-      <w:proofErr w:type="spellStart"/>
-      <w:r>
-        <w:rPr>
-          <w:sz w:val="20"/>
-          <w:szCs w:val="20"/>
-        </w:rPr>
-        <w:t>vectorizer.fit_transform</w:t>
-      </w:r>
-      <w:proofErr w:type="spellEnd"/>
-      <w:r>
-        <w:rPr>
-          <w:sz w:val="20"/>
-          <w:szCs w:val="20"/>
-        </w:rPr>
-        <w:t>(</w:t>
-      </w:r>
-      <w:proofErr w:type="spellStart"/>
-      <w:r>
-        <w:rPr>
-          <w:sz w:val="20"/>
-          <w:szCs w:val="20"/>
-        </w:rPr>
-        <w:t>X_train_raw</w:t>
-      </w:r>
-      <w:proofErr w:type="spellEnd"/>
-      <w:r>
-        <w:rPr>
-          <w:sz w:val="20"/>
-          <w:szCs w:val="20"/>
-        </w:rPr>
-        <w:t>)</w:t>
-      </w:r>
-    </w:p>
-    <w:p>
-      <w:pPr>
-        <w:pStyle w:val="CodeStyle"/>
-        <w:rPr>
-          <w:sz w:val="20"/>
-          <w:szCs w:val="20"/>
-        </w:rPr>
-      </w:pPr>
-      <w:proofErr w:type="spellStart"/>
-      <w:r>
-        <w:rPr>
-          <w:sz w:val="20"/>
-          <w:szCs w:val="20"/>
-        </w:rPr>
-        <w:t>X_test</w:t>
-      </w:r>
-      <w:proofErr w:type="spellEnd"/>
-      <w:r>
-        <w:rPr>
-          <w:sz w:val="20"/>
-          <w:szCs w:val="20"/>
-        </w:rPr>
-        <w:t xml:space="preserve"> = </w:t>
-      </w:r>
-      <w:proofErr w:type="spellStart"/>
-      <w:r>
-        <w:rPr>
-          <w:sz w:val="20"/>
-          <w:szCs w:val="20"/>
-        </w:rPr>
-        <w:t>vectorizer.transform</w:t>
-      </w:r>
-      <w:proofErr w:type="spellEnd"/>
-      <w:r>
-        <w:rPr>
-          <w:sz w:val="20"/>
-          <w:szCs w:val="20"/>
-        </w:rPr>
-        <w:t>(</w:t>
-      </w:r>
-      <w:proofErr w:type="spellStart"/>
-      <w:r>
-        <w:rPr>
-          <w:sz w:val="20"/>
-          <w:szCs w:val="20"/>
-        </w:rPr>
-        <w:t>X_test_raw</w:t>
-      </w:r>
-      <w:proofErr w:type="spellEnd"/>
-      <w:r>
-        <w:rPr>
-          <w:sz w:val="20"/>
-          <w:szCs w:val="20"/>
-        </w:rPr>
-        <w:t>)</w:t>
-      </w:r>
-    </w:p>
-    <w:p>
-      <w:pPr>
-        <w:pStyle w:val="CodeStyle"/>
-        <w:rPr>
-          <w:sz w:val="20"/>
-          <w:szCs w:val="20"/>
-        </w:rPr>
-      </w:pPr>
-      <w:r>
-        <w:rPr>
-          <w:sz w:val="20"/>
-          <w:szCs w:val="20"/>
-        </w:rPr>
-        <w:t xml:space="preserve">classifier = </w:t>
-      </w:r>
-      <w:proofErr w:type="spellStart"/>
-      <w:r>
-        <w:rPr>
-          <w:sz w:val="20"/>
-          <w:szCs w:val="20"/>
-        </w:rPr>
-        <w:t>LogisticRegression</w:t>
-      </w:r>
-      <w:proofErr w:type="spellEnd"/>
-      <w:r>
-        <w:rPr>
-          <w:sz w:val="20"/>
-          <w:szCs w:val="20"/>
-        </w:rPr>
-        <w:t>()</w:t>
-      </w:r>
-    </w:p>
-    <w:p>
-      <w:pPr>
-        <w:pStyle w:val="CodeStyle"/>
-        <w:rPr>
-          <w:sz w:val="20"/>
-          <w:szCs w:val="20"/>
-        </w:rPr>
-      </w:pPr>
-      <w:proofErr w:type="spellStart"/>
-      <w:r>
-        <w:rPr>
-          <w:sz w:val="20"/>
-          <w:szCs w:val="20"/>
-        </w:rPr>
-        <w:t>classifier.fit</w:t>
-      </w:r>
-      <w:proofErr w:type="spellEnd"/>
-      <w:r>
-        <w:rPr>
-          <w:sz w:val="20"/>
-          <w:szCs w:val="20"/>
-        </w:rPr>
-        <w:t>(</w:t>
-      </w:r>
-      <w:proofErr w:type="spellStart"/>
-      <w:r>
-        <w:rPr>
-          <w:sz w:val="20"/>
-          <w:szCs w:val="20"/>
-        </w:rPr>
-        <w:t>X_train</w:t>
-      </w:r>
-      <w:proofErr w:type="spellEnd"/>
-      <w:r>
-        <w:rPr>
-          <w:sz w:val="20"/>
-          <w:szCs w:val="20"/>
-        </w:rPr>
-        <w:t xml:space="preserve">, </w:t>
-      </w:r>
-      <w:proofErr w:type="spellStart"/>
-      <w:r>
-        <w:rPr>
-          <w:sz w:val="20"/>
-          <w:szCs w:val="20"/>
-        </w:rPr>
-        <w:t>y_train</w:t>
-      </w:r>
-      <w:proofErr w:type="spellEnd"/>
-      <w:r>
-        <w:rPr>
-          <w:sz w:val="20"/>
-          <w:szCs w:val="20"/>
-        </w:rPr>
-        <w:t>)</w:t>
-      </w:r>
-    </w:p>
-    <w:p>
-      <w:pPr>
-        <w:pStyle w:val="CodeStyle"/>
-        <w:rPr>
-          <w:sz w:val="20"/>
-          <w:szCs w:val="20"/>
-        </w:rPr>
-      </w:pPr>
-      <w:r>
-        <w:rPr>
-          <w:sz w:val="20"/>
-          <w:szCs w:val="20"/>
-        </w:rPr>
-        <w:t xml:space="preserve">predictions = </w:t>
-      </w:r>
-      <w:proofErr w:type="spellStart"/>
-      <w:r>
-        <w:rPr>
-          <w:sz w:val="20"/>
-          <w:szCs w:val="20"/>
-        </w:rPr>
-        <w:t>classifier.predict</w:t>
-      </w:r>
-      <w:proofErr w:type="spellEnd"/>
-      <w:r>
-        <w:rPr>
-          <w:sz w:val="20"/>
-          <w:szCs w:val="20"/>
-        </w:rPr>
-        <w:t>(</w:t>
-      </w:r>
-      <w:proofErr w:type="spellStart"/>
-      <w:r>
-        <w:rPr>
-          <w:sz w:val="20"/>
-          <w:szCs w:val="20"/>
-        </w:rPr>
-        <w:t>X_test</w:t>
-      </w:r>
-      <w:proofErr w:type="spellEnd"/>
-      <w:r>
-        <w:rPr>
-          <w:sz w:val="20"/>
-          <w:szCs w:val="20"/>
-        </w:rPr>
-        <w:t>)</w:t>
+        <w:t>import numpy as np</w:t>
+      </w:r>
+    </w:p>
+    <w:p>
+      <w:pPr>
+        <w:pStyle w:val="CodeStyle"/>
+        <w:rPr>
+          <w:sz w:val="20"/>
+          <w:szCs w:val="20"/>
+        </w:rPr>
+      </w:pPr>
+      <w:r>
+        <w:rPr>
+          <w:sz w:val="20"/>
+          <w:szCs w:val="20"/>
+        </w:rPr>
+        <w:t>import pandas as pd</w:t>
+      </w:r>
+    </w:p>
+    <w:p>
+      <w:pPr>
+        <w:pStyle w:val="CodeStyle"/>
+        <w:rPr>
+          <w:sz w:val="20"/>
+          <w:szCs w:val="20"/>
+        </w:rPr>
+      </w:pPr>
+      <w:r>
+        <w:rPr>
+          <w:sz w:val="20"/>
+          <w:szCs w:val="20"/>
+        </w:rPr>
+        <w:t>from sklearn.feature_extraction.text import TfidfVectorizer</w:t>
+      </w:r>
+    </w:p>
+    <w:p>
+      <w:pPr>
+        <w:pStyle w:val="CodeStyle"/>
+        <w:rPr>
+          <w:sz w:val="20"/>
+          <w:szCs w:val="20"/>
+        </w:rPr>
+      </w:pPr>
+      <w:r>
+        <w:rPr>
+          <w:sz w:val="20"/>
+          <w:szCs w:val="20"/>
+        </w:rPr>
+        <w:t>from sklearn.linear_model.logistic import LogisticRegression</w:t>
+      </w:r>
+    </w:p>
+    <w:p>
+      <w:pPr>
+        <w:pStyle w:val="CodeStyle"/>
+        <w:rPr>
+          <w:sz w:val="20"/>
+          <w:szCs w:val="20"/>
+        </w:rPr>
+      </w:pPr>
+      <w:r>
+        <w:rPr>
+          <w:sz w:val="20"/>
+          <w:szCs w:val="20"/>
+        </w:rPr>
+        <w:t>from sklearn.cross_validation import train_test_split, cross_val_score</w:t>
+      </w:r>
+    </w:p>
+    <w:p>
+      <w:pPr>
+        <w:pStyle w:val="CodeStyle"/>
+        <w:rPr>
+          <w:sz w:val="20"/>
+          <w:szCs w:val="20"/>
+        </w:rPr>
+      </w:pPr>
+      <w:r>
+        <w:rPr>
+          <w:sz w:val="20"/>
+          <w:szCs w:val="20"/>
+        </w:rPr>
+        <w:t>from sklearn.metrics import confusion_matrix</w:t>
+      </w:r>
+    </w:p>
+    <w:p>
+      <w:pPr>
+        <w:pStyle w:val="CodeStyle"/>
+        <w:rPr>
+          <w:sz w:val="20"/>
+          <w:szCs w:val="20"/>
+        </w:rPr>
+      </w:pPr>
+    </w:p>
+    <w:p>
+      <w:pPr>
+        <w:pStyle w:val="CodeStyle"/>
+        <w:rPr>
+          <w:sz w:val="20"/>
+          <w:szCs w:val="20"/>
+        </w:rPr>
+      </w:pPr>
+      <w:r>
+        <w:rPr>
+          <w:sz w:val="20"/>
+          <w:szCs w:val="20"/>
+        </w:rPr>
+        <w:t>df = pd.read_csv('data/sms.csv')</w:t>
+      </w:r>
+    </w:p>
+    <w:p>
+      <w:pPr>
+        <w:pStyle w:val="CodeStyle"/>
+        <w:rPr>
+          <w:sz w:val="20"/>
+          <w:szCs w:val="20"/>
+        </w:rPr>
+      </w:pPr>
+      <w:r>
+        <w:rPr>
+          <w:sz w:val="20"/>
+          <w:szCs w:val="20"/>
+        </w:rPr>
+        <w:t>X_train_raw, X_test_raw, y_train, y_test = train_test_split(df['message'],</w:t>
+      </w:r>
+    </w:p>
+    <w:p>
+      <w:pPr>
+        <w:pStyle w:val="CodeStyle"/>
+        <w:rPr>
+          <w:sz w:val="20"/>
+          <w:szCs w:val="20"/>
+        </w:rPr>
+      </w:pPr>
+      <w:r>
+        <w:rPr>
+          <w:sz w:val="20"/>
+          <w:szCs w:val="20"/>
+        </w:rPr>
+        <w:t xml:space="preserve">                                                            df['label'])</w:t>
+      </w:r>
+    </w:p>
+    <w:p>
+      <w:pPr>
+        <w:pStyle w:val="CodeStyle"/>
+        <w:rPr>
+          <w:sz w:val="20"/>
+          <w:szCs w:val="20"/>
+        </w:rPr>
+      </w:pPr>
+      <w:r>
+        <w:rPr>
+          <w:sz w:val="20"/>
+          <w:szCs w:val="20"/>
+        </w:rPr>
+        <w:t>vectorizer = TfidfVectorizer()</w:t>
+      </w:r>
+    </w:p>
+    <w:p>
+      <w:pPr>
+        <w:pStyle w:val="CodeStyle"/>
+        <w:rPr>
+          <w:sz w:val="20"/>
+          <w:szCs w:val="20"/>
+        </w:rPr>
+      </w:pPr>
+      <w:r>
+        <w:rPr>
+          <w:sz w:val="20"/>
+          <w:szCs w:val="20"/>
+        </w:rPr>
+        <w:t>X_train = vectorizer.fit_transform(X_train_raw)</w:t>
+      </w:r>
+    </w:p>
+    <w:p>
+      <w:pPr>
+        <w:pStyle w:val="CodeStyle"/>
+        <w:rPr>
+          <w:sz w:val="20"/>
+          <w:szCs w:val="20"/>
+        </w:rPr>
+      </w:pPr>
+      <w:r>
+        <w:rPr>
+          <w:sz w:val="20"/>
+          <w:szCs w:val="20"/>
+        </w:rPr>
+        <w:t>X_test = vectorizer.transform(X_test_raw)</w:t>
+      </w:r>
+    </w:p>
+    <w:p>
+      <w:pPr>
+        <w:pStyle w:val="CodeStyle"/>
+        <w:rPr>
+          <w:sz w:val="20"/>
+          <w:szCs w:val="20"/>
+        </w:rPr>
+      </w:pPr>
+      <w:r>
+        <w:rPr>
+          <w:sz w:val="20"/>
+          <w:szCs w:val="20"/>
+        </w:rPr>
+        <w:t>classifier = LogisticRegression()</w:t>
+      </w:r>
+    </w:p>
+    <w:p>
+      <w:pPr>
+        <w:pStyle w:val="CodeStyle"/>
+        <w:rPr>
+          <w:sz w:val="20"/>
+          <w:szCs w:val="20"/>
+        </w:rPr>
+      </w:pPr>
+      <w:r>
+        <w:rPr>
+          <w:sz w:val="20"/>
+          <w:szCs w:val="20"/>
+        </w:rPr>
+        <w:t>classifier.fit(X_train, y_train)</w:t>
+      </w:r>
+    </w:p>
+    <w:p>
+      <w:pPr>
+        <w:pStyle w:val="CodeStyle"/>
+        <w:rPr>
+          <w:sz w:val="20"/>
+          <w:szCs w:val="20"/>
+        </w:rPr>
+      </w:pPr>
+      <w:r>
+        <w:rPr>
+          <w:sz w:val="20"/>
+          <w:szCs w:val="20"/>
+        </w:rPr>
+        <w:t>predictions = classifier.predict(X_test)</w:t>
       </w:r>
     </w:p>
     <w:p>
@@ -993,183 +640,56 @@
           <w:sz w:val="20"/>
           <w:szCs w:val="20"/>
         </w:rPr>
-        <w:t xml:space="preserve">precisions = </w:t>
-      </w:r>
-      <w:proofErr w:type="spellStart"/>
-      <w:r>
-        <w:rPr>
-          <w:sz w:val="20"/>
-          <w:szCs w:val="20"/>
-        </w:rPr>
-        <w:t>cross_val_score</w:t>
-      </w:r>
-      <w:proofErr w:type="spellEnd"/>
-      <w:r>
-        <w:rPr>
-          <w:sz w:val="20"/>
-          <w:szCs w:val="20"/>
-        </w:rPr>
-        <w:t xml:space="preserve">(classifier, </w:t>
-      </w:r>
-      <w:proofErr w:type="spellStart"/>
-      <w:r>
-        <w:rPr>
-          <w:sz w:val="20"/>
-          <w:szCs w:val="20"/>
-        </w:rPr>
-        <w:t>X_train</w:t>
-      </w:r>
-      <w:proofErr w:type="spellEnd"/>
-      <w:r>
-        <w:rPr>
-          <w:sz w:val="20"/>
-          <w:szCs w:val="20"/>
-        </w:rPr>
-        <w:t xml:space="preserve">, </w:t>
-      </w:r>
-      <w:proofErr w:type="spellStart"/>
-      <w:r>
-        <w:rPr>
-          <w:sz w:val="20"/>
-          <w:szCs w:val="20"/>
-        </w:rPr>
-        <w:t>y_train</w:t>
-      </w:r>
-      <w:proofErr w:type="spellEnd"/>
-      <w:r>
-        <w:rPr>
-          <w:sz w:val="20"/>
-          <w:szCs w:val="20"/>
-        </w:rPr>
-        <w:t>, cv=5, scoring='precision')</w:t>
-      </w:r>
-    </w:p>
-    <w:p>
-      <w:pPr>
-        <w:pStyle w:val="CodeStyle"/>
-        <w:rPr>
-          <w:sz w:val="20"/>
-          <w:szCs w:val="20"/>
-        </w:rPr>
-      </w:pPr>
-      <w:r>
-        <w:rPr>
-          <w:sz w:val="20"/>
-          <w:szCs w:val="20"/>
-        </w:rPr>
-        <w:t xml:space="preserve">print 'Precision', </w:t>
-      </w:r>
-      <w:proofErr w:type="spellStart"/>
-      <w:r>
-        <w:rPr>
-          <w:sz w:val="20"/>
-          <w:szCs w:val="20"/>
-        </w:rPr>
-        <w:t>np.mean</w:t>
-      </w:r>
-      <w:proofErr w:type="spellEnd"/>
-      <w:r>
-        <w:rPr>
-          <w:sz w:val="20"/>
-          <w:szCs w:val="20"/>
-        </w:rPr>
-        <w:t>(precisions)</w:t>
-      </w:r>
-    </w:p>
-    <w:p>
-      <w:pPr>
-        <w:pStyle w:val="CodeStyle"/>
-        <w:rPr>
-          <w:sz w:val="20"/>
-          <w:szCs w:val="20"/>
-        </w:rPr>
-      </w:pPr>
-      <w:r>
-        <w:rPr>
-          <w:sz w:val="20"/>
-          <w:szCs w:val="20"/>
-        </w:rPr>
-        <w:t xml:space="preserve">recalls = </w:t>
-      </w:r>
-      <w:proofErr w:type="spellStart"/>
-      <w:r>
-        <w:rPr>
-          <w:sz w:val="20"/>
-          <w:szCs w:val="20"/>
-        </w:rPr>
-        <w:t>cross_val_score</w:t>
-      </w:r>
-      <w:proofErr w:type="spellEnd"/>
-      <w:r>
-        <w:rPr>
-          <w:sz w:val="20"/>
-          <w:szCs w:val="20"/>
-        </w:rPr>
-        <w:t xml:space="preserve">(classifier, </w:t>
-      </w:r>
-      <w:proofErr w:type="spellStart"/>
-      <w:r>
-        <w:rPr>
-          <w:sz w:val="20"/>
-          <w:szCs w:val="20"/>
-        </w:rPr>
-        <w:t>X_train</w:t>
-      </w:r>
-      <w:proofErr w:type="spellEnd"/>
-      <w:r>
-        <w:rPr>
-          <w:sz w:val="20"/>
-          <w:szCs w:val="20"/>
-        </w:rPr>
-        <w:t xml:space="preserve">, </w:t>
-      </w:r>
-      <w:proofErr w:type="spellStart"/>
-      <w:r>
-        <w:rPr>
-          <w:sz w:val="20"/>
-          <w:szCs w:val="20"/>
-        </w:rPr>
-        <w:t>y_train</w:t>
-      </w:r>
-      <w:proofErr w:type="spellEnd"/>
-      <w:r>
-        <w:rPr>
-          <w:sz w:val="20"/>
-          <w:szCs w:val="20"/>
-        </w:rPr>
-        <w:t>, cv=5, scoring='recall')</w:t>
-      </w:r>
-    </w:p>
-    <w:p>
-      <w:pPr>
-        <w:pStyle w:val="CodeStyle"/>
-        <w:rPr>
-          <w:sz w:val="20"/>
-          <w:szCs w:val="20"/>
-        </w:rPr>
-      </w:pPr>
-      <w:r>
-        <w:rPr>
-          <w:sz w:val="20"/>
-          <w:szCs w:val="20"/>
-        </w:rPr>
-        <w:t xml:space="preserve">print 'Recall', </w:t>
-      </w:r>
-      <w:proofErr w:type="spellStart"/>
-      <w:r>
-        <w:rPr>
-          <w:sz w:val="20"/>
-          <w:szCs w:val="20"/>
-        </w:rPr>
-        <w:t>np.mean</w:t>
-      </w:r>
-      <w:proofErr w:type="spellEnd"/>
-      <w:r>
-        <w:rPr>
-          <w:sz w:val="20"/>
-          <w:szCs w:val="20"/>
-        </w:rPr>
-        <w:t>(recalls)</w:t>
+        <w:t>precisions = cross_val_score(classifier, X_train, y_train, cv=5, scoring='precision')</w:t>
+      </w:r>
+    </w:p>
+    <w:p>
+      <w:pPr>
+        <w:pStyle w:val="CodeStyle"/>
+        <w:rPr>
+          <w:sz w:val="20"/>
+          <w:szCs w:val="20"/>
+        </w:rPr>
+      </w:pPr>
+      <w:r>
+        <w:rPr>
+          <w:sz w:val="20"/>
+          <w:szCs w:val="20"/>
+        </w:rPr>
+        <w:t>print 'Precision', np.mean(precisions)</w:t>
+      </w:r>
+    </w:p>
+    <w:p>
+      <w:pPr>
+        <w:pStyle w:val="CodeStyle"/>
+        <w:rPr>
+          <w:sz w:val="20"/>
+          <w:szCs w:val="20"/>
+        </w:rPr>
+      </w:pPr>
+      <w:r>
+        <w:rPr>
+          <w:sz w:val="20"/>
+          <w:szCs w:val="20"/>
+        </w:rPr>
+        <w:lastRenderedPageBreak/>
+        <w:t>recalls = cross_val_score(classifier, X_train, y_train, cv=5, scoring='recall')</w:t>
+      </w:r>
+    </w:p>
+    <w:p>
+      <w:pPr>
+        <w:pStyle w:val="CodeStyle"/>
+        <w:rPr>
+          <w:sz w:val="20"/>
+          <w:szCs w:val="20"/>
+        </w:rPr>
+      </w:pPr>
+      <w:r>
+        <w:rPr>
+          <w:sz w:val="20"/>
+          <w:szCs w:val="20"/>
+        </w:rPr>
+        <w:t>print 'Recall', np.mean(recalls)</w:t>
       </w:r>
     </w:p>
     <w:p>
@@ -1205,79 +725,29 @@
           <w:szCs w:val="20"/>
         </w:rPr>
       </w:pPr>
-      <w:proofErr w:type="spellStart"/>
-      <w:r>
-        <w:rPr>
-          <w:sz w:val="20"/>
-          <w:szCs w:val="20"/>
-        </w:rPr>
-        <w:t>confusion_matrix</w:t>
-      </w:r>
-      <w:proofErr w:type="spellEnd"/>
-      <w:r>
-        <w:rPr>
-          <w:sz w:val="20"/>
-          <w:szCs w:val="20"/>
-        </w:rPr>
-        <w:t xml:space="preserve"> = </w:t>
-      </w:r>
-      <w:proofErr w:type="spellStart"/>
-      <w:r>
-        <w:rPr>
-          <w:sz w:val="20"/>
-          <w:szCs w:val="20"/>
-        </w:rPr>
-        <w:t>confusion_matrix</w:t>
-      </w:r>
-      <w:proofErr w:type="spellEnd"/>
-      <w:r>
-        <w:rPr>
-          <w:sz w:val="20"/>
-          <w:szCs w:val="20"/>
-        </w:rPr>
-        <w:t>(</w:t>
-      </w:r>
-      <w:proofErr w:type="spellStart"/>
-      <w:r>
-        <w:rPr>
-          <w:sz w:val="20"/>
-          <w:szCs w:val="20"/>
-        </w:rPr>
-        <w:t>y_test</w:t>
-      </w:r>
-      <w:proofErr w:type="spellEnd"/>
-      <w:r>
-        <w:rPr>
-          <w:sz w:val="20"/>
-          <w:szCs w:val="20"/>
-        </w:rPr>
-        <w:t>, predictions)</w:t>
-      </w:r>
-    </w:p>
-    <w:p>
-      <w:pPr>
-        <w:pStyle w:val="CodeStyle"/>
-        <w:rPr>
-          <w:sz w:val="20"/>
-          <w:szCs w:val="20"/>
-        </w:rPr>
-      </w:pPr>
-      <w:r>
-        <w:rPr>
-          <w:sz w:val="20"/>
-          <w:szCs w:val="20"/>
-        </w:rPr>
-        <w:t xml:space="preserve">print </w:t>
-      </w:r>
-      <w:proofErr w:type="spellStart"/>
-      <w:r>
-        <w:rPr>
-          <w:sz w:val="20"/>
-          <w:szCs w:val="20"/>
-        </w:rPr>
-        <w:t>confusion_matrix</w:t>
-      </w:r>
-      <w:proofErr w:type="spellEnd"/>
+      <w:r>
+        <w:rPr>
+          <w:sz w:val="20"/>
+          <w:szCs w:val="20"/>
+        </w:rPr>
+        <w:t>confusion_matrix = confusion_matrix(y_test, predictions)</w:t>
+      </w:r>
+    </w:p>
+    <w:p>
+      <w:pPr>
+        <w:pStyle w:val="CodeStyle"/>
+        <w:rPr>
+          <w:sz w:val="20"/>
+          <w:szCs w:val="20"/>
+        </w:rPr>
+      </w:pPr>
+      <w:r>
+        <w:rPr>
+          <w:sz w:val="20"/>
+          <w:szCs w:val="20"/>
+        </w:rPr>
+        <w:t>print confusion_matrix</w:t>
+      </w:r>
     </w:p>
     <w:p>
       <w:pPr>
@@ -1317,87 +787,23 @@
           <w:sz w:val="20"/>
           <w:szCs w:val="20"/>
         </w:rPr>
-        <w:t xml:space="preserve">f1s = </w:t>
-      </w:r>
-      <w:proofErr w:type="spellStart"/>
-      <w:r>
-        <w:rPr>
-          <w:sz w:val="20"/>
-          <w:szCs w:val="20"/>
-        </w:rPr>
-        <w:t>cross_val_score</w:t>
-      </w:r>
-      <w:proofErr w:type="spellEnd"/>
-      <w:r>
-        <w:rPr>
-          <w:sz w:val="20"/>
-          <w:szCs w:val="20"/>
-        </w:rPr>
-        <w:t xml:space="preserve">(classifier, </w:t>
-      </w:r>
-      <w:proofErr w:type="spellStart"/>
-      <w:r>
-        <w:rPr>
-          <w:sz w:val="20"/>
-          <w:szCs w:val="20"/>
-        </w:rPr>
-        <w:t>X_train</w:t>
-      </w:r>
-      <w:proofErr w:type="spellEnd"/>
-      <w:r>
-        <w:rPr>
-          <w:sz w:val="20"/>
-          <w:szCs w:val="20"/>
-        </w:rPr>
-        <w:t xml:space="preserve">, </w:t>
-      </w:r>
-      <w:proofErr w:type="spellStart"/>
-      <w:r>
-        <w:rPr>
-          <w:sz w:val="20"/>
-          <w:szCs w:val="20"/>
-        </w:rPr>
-        <w:t>y_train</w:t>
-      </w:r>
-      <w:proofErr w:type="spellEnd"/>
-      <w:r>
-        <w:rPr>
-          <w:sz w:val="20"/>
-          <w:szCs w:val="20"/>
-        </w:rPr>
-        <w:t>, cv=5, scoring='f1')</w:t>
-      </w:r>
-    </w:p>
-    <w:p>
-      <w:pPr>
-        <w:pStyle w:val="CodeStyle"/>
-        <w:rPr>
-          <w:sz w:val="20"/>
-          <w:szCs w:val="20"/>
-        </w:rPr>
-      </w:pPr>
-      <w:r>
-        <w:rPr>
-          <w:sz w:val="20"/>
-          <w:szCs w:val="20"/>
-        </w:rPr>
-        <w:t xml:space="preserve">print "F1 score", </w:t>
-      </w:r>
-      <w:proofErr w:type="spellStart"/>
-      <w:r>
-        <w:rPr>
-          <w:sz w:val="20"/>
-          <w:szCs w:val="20"/>
-        </w:rPr>
-        <w:t>np.mean</w:t>
-      </w:r>
-      <w:proofErr w:type="spellEnd"/>
-      <w:r>
-        <w:rPr>
-          <w:sz w:val="20"/>
-          <w:szCs w:val="20"/>
-        </w:rPr>
-        <w:t>(f1s)</w:t>
+        <w:t>f1s = cross_val_score(classifier, X_train, y_train, cv=5, scoring='f1')</w:t>
+      </w:r>
+    </w:p>
+    <w:p>
+      <w:pPr>
+        <w:pStyle w:val="CodeStyle"/>
+        <w:rPr>
+          <w:sz w:val="20"/>
+          <w:szCs w:val="20"/>
+        </w:rPr>
+      </w:pPr>
+      <w:r>
+        <w:rPr>
+          <w:sz w:val="20"/>
+          <w:szCs w:val="20"/>
+        </w:rPr>
+        <w:t>print "F1 score", np.mean(f1s)</w:t>
       </w:r>
     </w:p>
     <w:sectPr>
@@ -1427,7 +833,7 @@
       </w:pPr>
     </w:pPrDefault>
   </w:docDefaults>
-  <w:latentStyles w:defLockedState="0" w:defUIPriority="99" w:defSemiHidden="0" w:defUnhideWhenUsed="0" w:defQFormat="0" w:count="375">
+  <w:latentStyles w:defLockedState="0" w:defUIPriority="99" w:defSemiHidden="0" w:defUnhideWhenUsed="0" w:defQFormat="0" w:count="376">
     <w:lsdException w:name="Normal" w:uiPriority="0" w:qFormat="1"/>
     <w:lsdException w:name="heading 1" w:uiPriority="9" w:qFormat="1"/>
     <w:lsdException w:name="heading 2" w:semiHidden="1" w:uiPriority="9" w:unhideWhenUsed="1" w:qFormat="1"/>
@@ -1533,7 +939,6 @@
     <w:lsdException w:name="HTML Sample" w:semiHidden="1" w:unhideWhenUsed="1"/>
     <w:lsdException w:name="HTML Typewriter" w:semiHidden="1" w:unhideWhenUsed="1"/>
     <w:lsdException w:name="HTML Variable" w:semiHidden="1" w:unhideWhenUsed="1"/>
-    <w:lsdException w:name="Normal Table" w:semiHidden="1" w:unhideWhenUsed="1"/>
     <w:lsdException w:name="annotation subject" w:semiHidden="1" w:unhideWhenUsed="1"/>
     <w:lsdException w:name="No List" w:semiHidden="1" w:unhideWhenUsed="1"/>
     <w:lsdException w:name="Outline List 1" w:semiHidden="1" w:unhideWhenUsed="1"/>
@@ -1580,10 +985,8 @@
     <w:lsdException w:name="Table Subtle 2" w:semiHidden="1" w:unhideWhenUsed="1"/>
     <w:lsdException w:name="Table Web 1" w:semiHidden="1" w:unhideWhenUsed="1"/>
     <w:lsdException w:name="Table Web 2" w:semiHidden="1" w:unhideWhenUsed="1"/>
-    <w:lsdException w:name="Table Web 3" w:semiHidden="1" w:unhideWhenUsed="1"/>
     <w:lsdException w:name="Balloon Text" w:semiHidden="1" w:unhideWhenUsed="1"/>
-    <w:lsdException w:name="Table Grid" w:semiHidden="1" w:uiPriority="59" w:unhideWhenUsed="1"/>
-    <w:lsdException w:name="Table Theme" w:semiHidden="1" w:unhideWhenUsed="1"/>
+    <w:lsdException w:name="Table Grid" w:uiPriority="59"/>
     <w:lsdException w:name="Placeholder Text" w:semiHidden="1"/>
     <w:lsdException w:name="No Spacing" w:uiPriority="1" w:qFormat="1"/>
     <w:lsdException w:name="Light Shading" w:uiPriority="60"/>
@@ -1803,6 +1206,7 @@
     <w:lsdException w:name="Smart Hyperlink" w:semiHidden="1" w:unhideWhenUsed="1"/>
     <w:lsdException w:name="Hashtag" w:semiHidden="1" w:unhideWhenUsed="1"/>
     <w:lsdException w:name="Unresolved Mention" w:semiHidden="1" w:unhideWhenUsed="1"/>
+    <w:lsdException w:name="Smart Link" w:semiHidden="1" w:unhideWhenUsed="1"/>
   </w:latentStyles>
   <w:style w:type="paragraph" w:default="1" w:styleId="Normal">
     <w:name w:val="Normal"/>
@@ -2483,6 +1887,18 @@
     <w:rPr>
       <w:color w:val="605E5C"/>
       <w:shd w:val="clear" w:color="auto" w:fill="E1DFDD"/>
+    </w:rPr>
+  </w:style>
+  <w:style w:type="character" w:styleId="FollowedHyperlink">
+    <w:name w:val="FollowedHyperlink"/>
+    <w:basedOn w:val="DefaultParagraphFont"/>
+    <w:uiPriority w:val="99"/>
+    <w:semiHidden/>
+    <w:unhideWhenUsed/>
+    <w:rsid w:val="00D857DE"/>
+    <w:rPr>
+      <w:color w:val="800080" w:themeColor="followedHyperlink"/>
+      <w:u w:val="single"/>
     </w:rPr>
   </w:style>
 </w:styles>
@@ -2776,7 +2192,7 @@
 </file>
 
 <file path=customXml/itemProps1.xml><?xml version="1.0" encoding="utf-8"?>
-<ds:datastoreItem xmlns:ds="http://schemas.openxmlformats.org/officeDocument/2006/customXml" ds:itemID="{A0FEF5C8-FE08-D943-909B-664509DC92EB}">
+<ds:datastoreItem xmlns:ds="http://schemas.openxmlformats.org/officeDocument/2006/customXml" ds:itemID="{4203B275-8808-5B42-B424-EC8FB43FB12F}">
   <ds:schemaRefs>
     <ds:schemaRef ds:uri="http://schemas.openxmlformats.org/officeDocument/2006/bibliography"/>
   </ds:schemaRefs>

</xml_diff>